<commit_message>
some other data was found and added
</commit_message>
<xml_diff>
--- a/TestObj.docx
+++ b/TestObj.docx
@@ -13,6 +13,32 @@
           <w:lang w:val="en-US"/>
         </w:rPr>
         <w:t>Halo World</w:t>
+      </w:r>
+    </w:p>
+    <w:p>
+      <w:pPr>
+        <w:rPr>
+          <w:lang w:val="en-US"/>
+        </w:rPr>
+      </w:pPr>
+      <w:r>
+        <w:rPr>
+          <w:lang w:val="en-US"/>
+        </w:rPr>
+        <w:t>This is some other data</w:t>
+      </w:r>
+    </w:p>
+    <w:p>
+      <w:pPr>
+        <w:rPr>
+          <w:lang w:val="en-US"/>
+        </w:rPr>
+      </w:pPr>
+      <w:r>
+        <w:rPr>
+          <w:lang w:val="en-US"/>
+        </w:rPr>
+        <w:t xml:space="preserve">And some more </w:t>
       </w:r>
     </w:p>
     <w:sectPr>

</xml_diff>

<commit_message>
commit to turn to
</commit_message>
<xml_diff>
--- a/TestObj.docx
+++ b/TestObj.docx
@@ -12,33 +12,7 @@
         <w:rPr>
           <w:lang w:val="en-US"/>
         </w:rPr>
-        <w:t>Halo World</w:t>
-      </w:r>
-    </w:p>
-    <w:p>
-      <w:pPr>
-        <w:rPr>
-          <w:lang w:val="en-US"/>
-        </w:rPr>
-      </w:pPr>
-      <w:r>
-        <w:rPr>
-          <w:lang w:val="en-US"/>
-        </w:rPr>
-        <w:t>This is some other data</w:t>
-      </w:r>
-    </w:p>
-    <w:p>
-      <w:pPr>
-        <w:rPr>
-          <w:lang w:val="en-US"/>
-        </w:rPr>
-      </w:pPr>
-      <w:r>
-        <w:rPr>
-          <w:lang w:val="en-US"/>
-        </w:rPr>
-        <w:t xml:space="preserve">And some more </w:t>
+        <w:t>This data is Good for you</w:t>
       </w:r>
     </w:p>
     <w:sectPr>

</xml_diff>